<commit_message>
Fix markdown errors in md syllabus
</commit_message>
<xml_diff>
--- a/syllabus/HadroLIS654Fall2018syllabus.docx
+++ b/syllabus/HadroLIS654Fall2018syllabus.docx
@@ -56,13 +56,8 @@
         <w:t xml:space="preserve"> </w:t>
       </w:r>
       <w:r>
-        <w:t xml:space="preserve">Josh </w:t>
-      </w:r>
-      <w:proofErr w:type="spellStart"/>
-      <w:r>
-        <w:t>Hadro</w:t>
-      </w:r>
-      <w:proofErr w:type="spellEnd"/>
+        <w:t>Josh Hadro</w:t>
+      </w:r>
       <w:r>
         <w:t xml:space="preserve"> (</w:t>
       </w:r>
@@ -315,15 +310,7 @@
         <w:spacing w:after="0"/>
       </w:pPr>
       <w:r>
-        <w:t xml:space="preserve">Course </w:t>
-      </w:r>
-      <w:proofErr w:type="spellStart"/>
-      <w:r>
-        <w:t>Etherpad</w:t>
-      </w:r>
-      <w:proofErr w:type="spellEnd"/>
-      <w:r>
-        <w:t xml:space="preserve">: </w:t>
+        <w:t xml:space="preserve">Course Etherpad: </w:t>
       </w:r>
       <w:r>
         <w:rPr>
@@ -931,22 +918,13 @@
           <w:rFonts w:cs="Arial"/>
           <w:szCs w:val="24"/>
         </w:rPr>
-        <w:t xml:space="preserve">available in the syllabus and posted on </w:t>
-      </w:r>
-      <w:proofErr w:type="spellStart"/>
+        <w:t>available in the syllabus and posted on Github</w:t>
+      </w:r>
       <w:r>
         <w:rPr>
           <w:rFonts w:cs="Arial"/>
           <w:szCs w:val="24"/>
         </w:rPr>
-        <w:t>Github</w:t>
-      </w:r>
-      <w:proofErr w:type="spellEnd"/>
-      <w:r>
-        <w:rPr>
-          <w:rFonts w:cs="Arial"/>
-          <w:szCs w:val="24"/>
-        </w:rPr>
         <w:t>.</w:t>
       </w:r>
       <w:r>
@@ -1214,30 +1192,83 @@
         <w:rPr>
           <w:lang w:val="fr-FR"/>
         </w:rPr>
-        <w:t xml:space="preserve">Center for the Future of </w:t>
-      </w:r>
-      <w:proofErr w:type="spellStart"/>
+        <w:t>Center for the Future of Libraries</w:t>
+      </w:r>
       <w:r>
         <w:rPr>
           <w:lang w:val="fr-FR"/>
         </w:rPr>
-        <w:t>Libraries</w:t>
-      </w:r>
-      <w:proofErr w:type="spellEnd"/>
+        <w:t xml:space="preserve">: </w:t>
+      </w:r>
+      <w:hyperlink r:id="rId21" w:history="1">
+        <w:r>
+          <w:rPr>
+            <w:rStyle w:val="Hyperlink"/>
+            <w:rFonts w:cs="Calibri"/>
+            <w:lang w:val="fr-FR"/>
+          </w:rPr>
+          <w:t>http://www.ala.org/transforminglibraries/future</w:t>
+        </w:r>
+      </w:hyperlink>
       <w:r>
         <w:rPr>
           <w:lang w:val="fr-FR"/>
         </w:rPr>
-        <w:t xml:space="preserve">: </w:t>
-      </w:r>
-      <w:hyperlink r:id="rId21" w:history="1">
+        <w:t xml:space="preserve"> </w:t>
+      </w:r>
+      <w:r>
+        <w:rPr>
+          <w:lang w:val="fr-FR"/>
+        </w:rPr>
+        <w:br/>
+      </w:r>
+      <w:r>
+        <w:rPr>
+          <w:lang w:val="fr-FR"/>
+        </w:rPr>
+        <w:t xml:space="preserve">Code4lib: </w:t>
+      </w:r>
+      <w:hyperlink r:id="rId22" w:history="1">
+        <w:r>
+          <w:rPr>
+            <w:rStyle w:val="Hyperlink"/>
+            <w:rFonts w:cs="Calibri"/>
+          </w:rPr>
+          <w:t>https://lists.clir.org/cgi-bin/wa?A0=CODE4LIB</w:t>
+        </w:r>
+      </w:hyperlink>
+      <w:r>
+        <w:t xml:space="preserve"> </w:t>
+      </w:r>
+      <w:r>
+        <w:t xml:space="preserve"> </w:t>
+      </w:r>
+      <w:r>
+        <w:rPr>
+          <w:lang w:val="fr-FR"/>
+        </w:rPr>
+        <w:br/>
+      </w:r>
+      <w:r>
+        <w:rPr>
+          <w:lang w:val="fr-FR"/>
+        </w:rPr>
+        <w:t>Cur</w:t>
+      </w:r>
+      <w:r>
+        <w:rPr>
+          <w:lang w:val="fr-FR"/>
+        </w:rPr>
+        <w:t xml:space="preserve">rent Cites: </w:t>
+      </w:r>
+      <w:hyperlink r:id="rId23" w:history="1">
         <w:r>
           <w:rPr>
             <w:rStyle w:val="Hyperlink"/>
             <w:rFonts w:cs="Calibri"/>
             <w:lang w:val="fr-FR"/>
           </w:rPr>
-          <w:t>http://www.ala.org/transforminglibraries/future</w:t>
+          <w:t>http://currentcites.org/</w:t>
         </w:r>
       </w:hyperlink>
       <w:r>
@@ -1246,25 +1277,18 @@
         </w:rPr>
         <w:t xml:space="preserve"> </w:t>
       </w:r>
-      <w:r>
-        <w:rPr>
-          <w:lang w:val="fr-FR"/>
-        </w:rPr>
-        <w:br/>
-      </w:r>
-      <w:r>
-        <w:rPr>
-          <w:lang w:val="fr-FR"/>
-        </w:rPr>
-        <w:t xml:space="preserve">Code4lib: </w:t>
-      </w:r>
-      <w:hyperlink r:id="rId22" w:history="1">
-        <w:r>
-          <w:rPr>
-            <w:rStyle w:val="Hyperlink"/>
-            <w:rFonts w:cs="Calibri"/>
-          </w:rPr>
-          <w:t>https://lists.clir.org/cgi-bin/wa?A0=CODE4LIB</w:t>
+    </w:p>
+    <w:p>
+      <w:r>
+        <w:t xml:space="preserve">Above the Fold from OCLC:  </w:t>
+      </w:r>
+      <w:hyperlink r:id="rId24" w:history="1">
+        <w:r>
+          <w:rPr>
+            <w:rStyle w:val="Hyperlink"/>
+            <w:rFonts w:cs="Calibri"/>
+          </w:rPr>
+          <w:t>http://www.oclc.org/research/publications/newsletters/abovethefold.html</w:t>
         </w:r>
       </w:hyperlink>
       <w:r>
@@ -1273,139 +1297,104 @@
       <w:r>
         <w:t xml:space="preserve"> </w:t>
       </w:r>
-      <w:r>
-        <w:rPr>
-          <w:lang w:val="fr-FR"/>
-        </w:rPr>
-        <w:br/>
-      </w:r>
-      <w:proofErr w:type="spellStart"/>
-      <w:r>
-        <w:rPr>
-          <w:lang w:val="fr-FR"/>
-        </w:rPr>
-        <w:t>Cur</w:t>
-      </w:r>
-      <w:r>
-        <w:rPr>
-          <w:lang w:val="fr-FR"/>
-        </w:rPr>
-        <w:t>rent</w:t>
-      </w:r>
-      <w:proofErr w:type="spellEnd"/>
-      <w:r>
-        <w:rPr>
-          <w:lang w:val="fr-FR"/>
-        </w:rPr>
-        <w:t xml:space="preserve"> Cites: </w:t>
-      </w:r>
-      <w:hyperlink r:id="rId23" w:history="1">
-        <w:r>
-          <w:rPr>
-            <w:rStyle w:val="Hyperlink"/>
-            <w:rFonts w:cs="Calibri"/>
-            <w:lang w:val="fr-FR"/>
-          </w:rPr>
-          <w:t>http://currentcites.org/</w:t>
-        </w:r>
-      </w:hyperlink>
-      <w:r>
-        <w:rPr>
-          <w:lang w:val="fr-FR"/>
-        </w:rPr>
-        <w:t xml:space="preserve"> </w:t>
-      </w:r>
-    </w:p>
-    <w:p>
-      <w:r>
-        <w:t xml:space="preserve">Above the Fold from OCLC:  </w:t>
-      </w:r>
-      <w:hyperlink r:id="rId24" w:history="1">
-        <w:r>
-          <w:rPr>
-            <w:rStyle w:val="Hyperlink"/>
-            <w:rFonts w:cs="Calibri"/>
-          </w:rPr>
-          <w:t>http://www.oclc.org/research/publications/newsletters/abovethefold.html</w:t>
-        </w:r>
-      </w:hyperlink>
-      <w:r>
-        <w:t xml:space="preserve"> </w:t>
-      </w:r>
-      <w:r>
-        <w:t xml:space="preserve"> </w:t>
-      </w:r>
-    </w:p>
-    <w:p>
-      <w:pPr>
-        <w:rPr>
-          <w:b/>
-          <w:bCs/>
-        </w:rPr>
-      </w:pPr>
-      <w:r>
-        <w:rPr>
-          <w:b/>
-          <w:bCs/>
+    </w:p>
+    <w:p>
+      <w:pPr>
+        <w:rPr>
+          <w:b/>
+        </w:rPr>
+      </w:pPr>
+      <w:r>
+        <w:rPr>
+          <w:b/>
         </w:rPr>
         <w:t>Also recommended</w:t>
       </w:r>
       <w:r>
         <w:rPr>
           <w:b/>
-          <w:bCs/>
         </w:rPr>
         <w:t xml:space="preserve"> more general publications</w:t>
       </w:r>
       <w:r>
         <w:rPr>
           <w:b/>
-          <w:bCs/>
         </w:rPr>
         <w:t>:</w:t>
       </w:r>
     </w:p>
-    <w:bookmarkStart w:id="0" w:name="_GoBack"/>
-    <w:p>
-      <w:pPr>
-        <w:rPr>
-          <w:bCs/>
-        </w:rPr>
-      </w:pPr>
-      <w:r>
+    <w:p>
+      <w:pPr>
         <w:rPr>
           <w:rStyle w:val="Hyperlink"/>
           <w:rFonts w:cs="Calibri"/>
         </w:rPr>
-        <w:fldChar w:fldCharType="begin"/>
-      </w:r>
+      </w:pPr>
+      <w:hyperlink r:id="rId25" w:history="1">
+        <w:r>
+          <w:rPr>
+            <w:rStyle w:val="Hyperlink"/>
+            <w:rFonts w:cs="Calibri"/>
+          </w:rPr>
+          <w:t>http://arstechnica.com/</w:t>
+        </w:r>
+      </w:hyperlink>
       <w:r>
         <w:rPr>
           <w:rStyle w:val="Hyperlink"/>
           <w:rFonts w:cs="Calibri"/>
         </w:rPr>
-        <w:instrText xml:space="preserve"> HYPERLINK "http://arstechnica.com/" </w:instrText>
-      </w:r>
+        <w:br/>
+      </w:r>
+      <w:hyperlink r:id="rId26" w:history="1">
+        <w:r>
+          <w:rPr>
+            <w:rStyle w:val="Hyperlink"/>
+            <w:rFonts w:cs="Calibri"/>
+          </w:rPr>
+          <w:t>http://pewinternet.org/</w:t>
+        </w:r>
+      </w:hyperlink>
+      <w:bookmarkStart w:id="0" w:name="_GoBack"/>
+      <w:bookmarkEnd w:id="0"/>
       <w:r>
         <w:rPr>
           <w:rStyle w:val="Hyperlink"/>
           <w:rFonts w:cs="Calibri"/>
         </w:rPr>
-        <w:fldChar w:fldCharType="separate"/>
-      </w:r>
+        <w:br/>
+      </w:r>
+      <w:hyperlink r:id="rId27" w:history="1">
+        <w:r>
+          <w:rPr>
+            <w:rStyle w:val="Hyperlink"/>
+            <w:rFonts w:cs="Calibri"/>
+          </w:rPr>
+          <w:t>http://www.theverge.com/</w:t>
+        </w:r>
+      </w:hyperlink>
       <w:r>
         <w:rPr>
           <w:rStyle w:val="Hyperlink"/>
           <w:rFonts w:cs="Calibri"/>
         </w:rPr>
-        <w:t>http://arstechnica.com/</w:t>
-      </w:r>
+        <w:br/>
+      </w:r>
+      <w:hyperlink r:id="rId28" w:history="1">
+        <w:r>
+          <w:rPr>
+            <w:rStyle w:val="Hyperlink"/>
+            <w:rFonts w:cs="Calibri"/>
+          </w:rPr>
+          <w:t>http://www.theatlantic.com/technology/</w:t>
+        </w:r>
+      </w:hyperlink>
       <w:r>
         <w:rPr>
           <w:rStyle w:val="Hyperlink"/>
           <w:rFonts w:cs="Calibri"/>
         </w:rPr>
-        <w:fldChar w:fldCharType="end"/>
+        <w:t xml:space="preserve"> </w:t>
       </w:r>
       <w:r>
         <w:rPr>
@@ -1414,138 +1403,83 @@
         </w:rPr>
         <w:br/>
       </w:r>
-      <w:hyperlink r:id="rId25" w:history="1">
-        <w:r>
-          <w:rPr>
-            <w:rStyle w:val="Hyperlink"/>
-            <w:rFonts w:cs="Calibri"/>
-          </w:rPr>
-          <w:t>http://www.pewinternet.org/</w:t>
-        </w:r>
-      </w:hyperlink>
-      <w:r>
-        <w:rPr>
-          <w:rStyle w:val="Heading2Char"/>
-          <w:rFonts w:ascii="Calibri" w:hAnsi="Calibri" w:cs="Calibri"/>
-          <w:color w:val="auto"/>
-          <w:sz w:val="22"/>
-          <w:szCs w:val="22"/>
-        </w:rPr>
-        <w:br/>
-      </w:r>
-      <w:hyperlink r:id="rId26" w:history="1">
-        <w:r>
-          <w:rPr>
-            <w:rStyle w:val="Hyperlink"/>
-            <w:rFonts w:cs="Calibri"/>
-            <w:bCs/>
-          </w:rPr>
-          <w:t>http://www.theverge.com/</w:t>
+      <w:hyperlink r:id="rId29" w:history="1">
+        <w:r>
+          <w:rPr>
+            <w:rStyle w:val="Hyperlink"/>
+            <w:rFonts w:cs="Calibri"/>
+          </w:rPr>
+          <w:t>http://www.nytimes.com/pages/technology/</w:t>
         </w:r>
       </w:hyperlink>
       <w:r>
         <w:rPr>
           <w:rStyle w:val="Hyperlink"/>
           <w:rFonts w:cs="Calibri"/>
-          <w:bCs/>
-        </w:rPr>
-        <w:br/>
-      </w:r>
-      <w:hyperlink r:id="rId27" w:history="1">
-        <w:r>
-          <w:rPr>
-            <w:rStyle w:val="Hyperlink"/>
-            <w:rFonts w:cs="Calibri"/>
-            <w:bCs/>
-          </w:rPr>
-          <w:t>http://www.theatlantic.com/technology/</w:t>
-        </w:r>
-      </w:hyperlink>
-      <w:r>
-        <w:rPr>
-          <w:bCs/>
         </w:rPr>
         <w:t xml:space="preserve"> </w:t>
       </w:r>
       <w:r>
         <w:rPr>
-          <w:bCs/>
-        </w:rPr>
-        <w:br/>
-      </w:r>
-      <w:hyperlink r:id="rId28" w:history="1">
-        <w:r>
-          <w:rPr>
-            <w:rStyle w:val="Hyperlink"/>
-            <w:rFonts w:cs="Calibri"/>
-            <w:bCs/>
-          </w:rPr>
-          <w:t>http://www.nytimes.com/pages/technology/</w:t>
-        </w:r>
-      </w:hyperlink>
-      <w:r>
-        <w:rPr>
-          <w:bCs/>
+          <w:rStyle w:val="Hyperlink"/>
+          <w:rFonts w:cs="Calibri"/>
         </w:rPr>
         <w:t xml:space="preserve"> </w:t>
       </w:r>
       <w:r>
         <w:rPr>
-          <w:bCs/>
+          <w:rStyle w:val="Hyperlink"/>
+          <w:rFonts w:cs="Calibri"/>
+        </w:rPr>
+        <w:br/>
+      </w:r>
+      <w:hyperlink r:id="rId30" w:history="1">
+        <w:r>
+          <w:rPr>
+            <w:rStyle w:val="Hyperlink"/>
+            <w:rFonts w:cs="Calibri"/>
+          </w:rPr>
+          <w:t>http://www.newyorker.com/magazine/annals-of-technology</w:t>
+        </w:r>
+      </w:hyperlink>
+      <w:r>
+        <w:rPr>
+          <w:rStyle w:val="Hyperlink"/>
+          <w:rFonts w:cs="Calibri"/>
         </w:rPr>
         <w:t xml:space="preserve"> </w:t>
       </w:r>
       <w:r>
         <w:rPr>
-          <w:bCs/>
-        </w:rPr>
-        <w:br/>
-      </w:r>
-      <w:hyperlink r:id="rId29" w:history="1">
-        <w:r>
-          <w:rPr>
-            <w:rStyle w:val="Hyperlink"/>
-            <w:rFonts w:cs="Calibri"/>
-            <w:bCs/>
-          </w:rPr>
-          <w:t>http://www.newyorker.com/magazine/annals-of-technology</w:t>
-        </w:r>
-      </w:hyperlink>
-      <w:r>
-        <w:rPr>
-          <w:bCs/>
+          <w:rStyle w:val="Hyperlink"/>
+          <w:rFonts w:cs="Calibri"/>
+        </w:rPr>
+        <w:br/>
+      </w:r>
+      <w:hyperlink r:id="rId31" w:history="1">
+        <w:r>
+          <w:rPr>
+            <w:rStyle w:val="Hyperlink"/>
+            <w:rFonts w:cs="Calibri"/>
+          </w:rPr>
+          <w:t>http://metafilter.com</w:t>
+        </w:r>
+      </w:hyperlink>
+      <w:r>
+        <w:rPr>
+          <w:rStyle w:val="Hyperlink"/>
+          <w:rFonts w:cs="Calibri"/>
         </w:rPr>
         <w:t xml:space="preserve"> </w:t>
       </w:r>
       <w:r>
         <w:rPr>
-          <w:bCs/>
-        </w:rPr>
-        <w:br/>
-      </w:r>
-      <w:hyperlink r:id="rId30" w:history="1">
-        <w:r>
-          <w:rPr>
-            <w:rStyle w:val="Hyperlink"/>
-            <w:rFonts w:cs="Calibri"/>
-            <w:bCs/>
-          </w:rPr>
-          <w:t>http://metafilter.com</w:t>
-        </w:r>
-      </w:hyperlink>
-      <w:r>
-        <w:rPr>
-          <w:bCs/>
-        </w:rPr>
-        <w:t xml:space="preserve"> </w:t>
-      </w:r>
-      <w:r>
-        <w:rPr>
-          <w:bCs/>
-        </w:rPr>
-        <w:br/>
-      </w:r>
-      <w:hyperlink r:id="rId31" w:history="1">
+          <w:rStyle w:val="Hyperlink"/>
+          <w:rFonts w:cs="Calibri"/>
+        </w:rPr>
+        <w:br/>
+      </w:r>
+      <w:hyperlink r:id="rId32" w:history="1">
         <w:r>
           <w:rPr>
             <w:rStyle w:val="Hyperlink"/>
@@ -1556,99 +1490,79 @@
       </w:hyperlink>
       <w:r>
         <w:rPr>
-          <w:rStyle w:val="Heading2Char"/>
-          <w:rFonts w:ascii="Calibri" w:hAnsi="Calibri" w:cs="Calibri"/>
+          <w:rStyle w:val="Hyperlink"/>
+          <w:rFonts w:cs="Calibri"/>
+        </w:rPr>
+        <w:br/>
+      </w:r>
+      <w:hyperlink r:id="rId33" w:history="1">
+        <w:r>
+          <w:rPr>
+            <w:rStyle w:val="Hyperlink"/>
+            <w:rFonts w:cs="Calibri"/>
+          </w:rPr>
+          <w:t>http://www.insidehighered.com/news/focus/technology</w:t>
+        </w:r>
+      </w:hyperlink>
+      <w:r>
+        <w:rPr>
+          <w:rStyle w:val="Hyperlink"/>
+          <w:rFonts w:cs="Calibri"/>
+        </w:rPr>
+        <w:br/>
+      </w:r>
+      <w:hyperlink r:id="rId34" w:history="1">
+        <w:r>
+          <w:rPr>
+            <w:rStyle w:val="Hyperlink"/>
+            <w:rFonts w:cs="Calibri"/>
+          </w:rPr>
+          <w:t>https://news.ycombinator.com/</w:t>
+        </w:r>
+      </w:hyperlink>
+      <w:r>
+        <w:rPr>
+          <w:rStyle w:val="Hyperlink"/>
+          <w:rFonts w:cs="Calibri"/>
+        </w:rPr>
+        <w:br/>
+      </w:r>
+      <w:hyperlink r:id="rId35" w:history="1">
+        <w:r>
+          <w:rPr>
+            <w:rStyle w:val="Hyperlink"/>
+            <w:rFonts w:cs="Calibri"/>
+          </w:rPr>
+          <w:t>http://www.techdirt.com</w:t>
+        </w:r>
+      </w:hyperlink>
+      <w:r>
+        <w:rPr>
+          <w:rStyle w:val="Hyperlink"/>
+          <w:rFonts w:cs="Calibri"/>
+        </w:rPr>
+        <w:t>/</w:t>
+      </w:r>
+    </w:p>
+    <w:p>
+      <w:pPr>
+        <w:rPr>
+          <w:rStyle w:val="Hyperlink"/>
+          <w:rFonts w:cs="Calibri"/>
           <w:color w:val="auto"/>
-          <w:sz w:val="22"/>
-          <w:szCs w:val="22"/>
-        </w:rPr>
-        <w:br/>
-      </w:r>
-      <w:hyperlink r:id="rId32" w:history="1">
-        <w:r>
-          <w:rPr>
-            <w:rStyle w:val="Hyperlink"/>
-            <w:rFonts w:cs="Calibri"/>
-          </w:rPr>
-          <w:t>http://www.insidehighered.com/news/focus/technology</w:t>
-        </w:r>
-      </w:hyperlink>
-      <w:r>
-        <w:rPr>
-          <w:rStyle w:val="Heading2Char"/>
-          <w:rFonts w:ascii="Calibri" w:hAnsi="Calibri" w:cs="Calibri"/>
-          <w:color w:val="auto"/>
-          <w:sz w:val="22"/>
-          <w:szCs w:val="22"/>
-        </w:rPr>
-        <w:br/>
-      </w:r>
-      <w:hyperlink r:id="rId33" w:history="1">
-        <w:r>
-          <w:rPr>
-            <w:rStyle w:val="Hyperlink"/>
-            <w:rFonts w:cs="Calibri"/>
-          </w:rPr>
-          <w:t>https://news.ycombinator.com/</w:t>
-        </w:r>
-      </w:hyperlink>
-      <w:r>
-        <w:rPr>
-          <w:rStyle w:val="Heading2Char"/>
-          <w:rFonts w:ascii="Calibri" w:hAnsi="Calibri" w:cs="Calibri"/>
-          <w:color w:val="auto"/>
-          <w:sz w:val="22"/>
-          <w:szCs w:val="22"/>
-        </w:rPr>
-        <w:br/>
-      </w:r>
-      <w:hyperlink r:id="rId34" w:history="1">
-        <w:r>
-          <w:rPr>
-            <w:rStyle w:val="Hyperlink"/>
-            <w:rFonts w:cs="Calibri"/>
-          </w:rPr>
-          <w:t>http://www.techdirt.com/</w:t>
-        </w:r>
-      </w:hyperlink>
-      <w:r>
-        <w:rPr>
-          <w:rStyle w:val="Heading2Char"/>
-          <w:rFonts w:ascii="Calibri" w:hAnsi="Calibri" w:cs="Calibri"/>
-          <w:color w:val="auto"/>
-          <w:sz w:val="22"/>
-          <w:szCs w:val="22"/>
-        </w:rPr>
-        <w:br/>
-      </w:r>
-      <w:r>
-        <w:rPr>
-          <w:bCs/>
-        </w:rPr>
-        <w:t xml:space="preserve">Twitter via </w:t>
-      </w:r>
-      <w:proofErr w:type="spellStart"/>
-      <w:r>
-        <w:rPr>
-          <w:bCs/>
-        </w:rPr>
-        <w:t>Tweetdeck</w:t>
-      </w:r>
-      <w:proofErr w:type="spellEnd"/>
-      <w:r>
-        <w:rPr>
-          <w:bCs/>
-        </w:rPr>
-        <w:t xml:space="preserve"> or other list-displaying programs or apps</w:t>
-      </w:r>
-      <w:r>
-        <w:rPr>
-          <w:bCs/>
-        </w:rPr>
-        <w:br/>
-        <w:t>Flipboard</w:t>
-      </w:r>
-      <w:bookmarkEnd w:id="0"/>
+          <w:u w:val="none"/>
+        </w:rPr>
+      </w:pPr>
+      <w:r>
+        <w:t>Twitter via Tweetdeck or other list-displaying programs or apps</w:t>
+      </w:r>
+      <w:r>
+        <w:br/>
+        <w:t>Flipboard etc</w:t>
+      </w:r>
+      <w:r>
+        <w:t>.</w:t>
+      </w:r>
     </w:p>
     <w:p>
       <w:pPr>
@@ -1671,7 +1585,7 @@
       </w:r>
     </w:p>
     <w:p>
-      <w:hyperlink r:id="rId35" w:history="1">
+      <w:hyperlink r:id="rId36" w:history="1">
         <w:r>
           <w:rPr>
             <w:rStyle w:val="Hyperlink"/>
@@ -1689,7 +1603,7 @@
       <w:r>
         <w:t xml:space="preserve">Available to you for </w:t>
       </w:r>
-      <w:hyperlink r:id="rId36" w:history="1">
+      <w:hyperlink r:id="rId37" w:history="1">
         <w:r>
           <w:rPr>
             <w:rStyle w:val="Hyperlink"/>
@@ -1710,7 +1624,7 @@
       </w:r>
     </w:p>
     <w:p>
-      <w:hyperlink r:id="rId37" w:history="1">
+      <w:hyperlink r:id="rId38" w:history="1">
         <w:r>
           <w:rPr>
             <w:rStyle w:val="Hyperlink"/>
@@ -1721,7 +1635,7 @@
       </w:hyperlink>
     </w:p>
     <w:p>
-      <w:hyperlink r:id="rId38" w:history="1">
+      <w:hyperlink r:id="rId39" w:history="1">
         <w:r>
           <w:rPr>
             <w:rStyle w:val="Hyperlink"/>
@@ -1738,7 +1652,7 @@
           <w:rFonts w:cs="Calibri"/>
         </w:rPr>
       </w:pPr>
-      <w:hyperlink r:id="rId39" w:history="1">
+      <w:hyperlink r:id="rId40" w:history="1">
         <w:r>
           <w:rPr>
             <w:rStyle w:val="Hyperlink"/>
@@ -1749,7 +1663,7 @@
       </w:hyperlink>
     </w:p>
     <w:p>
-      <w:hyperlink r:id="rId40" w:history="1">
+      <w:hyperlink r:id="rId41" w:history="1">
         <w:r>
           <w:rPr>
             <w:rStyle w:val="Hyperlink"/>
@@ -1774,7 +1688,7 @@
           <w:bottom w:val="single" w:sz="6" w:space="1" w:color="auto"/>
         </w:pBdr>
       </w:pPr>
-      <w:hyperlink r:id="rId41" w:history="1">
+      <w:hyperlink r:id="rId42" w:history="1">
         <w:r>
           <w:rPr>
             <w:rStyle w:val="Hyperlink"/>
@@ -1936,7 +1850,7 @@
         <w:spacing w:after="0" w:line="240" w:lineRule="auto"/>
         <w:ind w:left="720"/>
       </w:pPr>
-      <w:hyperlink r:id="rId42" w:history="1">
+      <w:hyperlink r:id="rId43" w:history="1">
         <w:r>
           <w:rPr>
             <w:rStyle w:val="Hyperlink"/>
@@ -1978,7 +1892,7 @@
         <w:spacing w:after="0" w:line="240" w:lineRule="auto"/>
         <w:ind w:left="720"/>
       </w:pPr>
-      <w:hyperlink r:id="rId43" w:history="1">
+      <w:hyperlink r:id="rId44" w:history="1">
         <w:r>
           <w:rPr>
             <w:rStyle w:val="Hyperlink"/>
@@ -2015,7 +1929,7 @@
       <w:pPr>
         <w:ind w:left="720"/>
       </w:pPr>
-      <w:hyperlink r:id="rId44" w:history="1">
+      <w:hyperlink r:id="rId45" w:history="1">
         <w:r>
           <w:rPr>
             <w:rStyle w:val="Hyperlink"/>
@@ -2044,7 +1958,7 @@
         </w:rPr>
         <w:br/>
       </w:r>
-      <w:hyperlink r:id="rId45" w:history="1">
+      <w:hyperlink r:id="rId46" w:history="1">
         <w:r>
           <w:rPr>
             <w:rStyle w:val="Hyperlink"/>
@@ -2076,7 +1990,7 @@
         </w:rPr>
         <w:br/>
       </w:r>
-      <w:hyperlink r:id="rId46" w:history="1">
+      <w:hyperlink r:id="rId47" w:history="1">
         <w:r>
           <w:rPr>
             <w:rStyle w:val="Hyperlink"/>
@@ -2134,7 +2048,7 @@
       <w:r>
         <w:br/>
       </w:r>
-      <w:hyperlink r:id="rId47" w:history="1">
+      <w:hyperlink r:id="rId48" w:history="1">
         <w:r>
           <w:rPr>
             <w:rStyle w:val="Hyperlink"/>
@@ -2155,7 +2069,7 @@
       <w:r>
         <w:br/>
       </w:r>
-      <w:hyperlink r:id="rId48" w:history="1">
+      <w:hyperlink r:id="rId49" w:history="1">
         <w:r>
           <w:rPr>
             <w:rStyle w:val="Hyperlink"/>
@@ -2175,7 +2089,7 @@
       <w:r>
         <w:br/>
       </w:r>
-      <w:hyperlink r:id="rId49" w:history="1">
+      <w:hyperlink r:id="rId50" w:history="1">
         <w:r>
           <w:rPr>
             <w:rStyle w:val="Hyperlink"/>
@@ -2198,7 +2112,7 @@
       <w:r>
         <w:br/>
       </w:r>
-      <w:hyperlink r:id="rId50" w:history="1">
+      <w:hyperlink r:id="rId51" w:history="1">
         <w:r>
           <w:rPr>
             <w:rStyle w:val="Hyperlink"/>
@@ -2224,7 +2138,7 @@
       <w:r>
         <w:br/>
       </w:r>
-      <w:hyperlink r:id="rId51" w:history="1">
+      <w:hyperlink r:id="rId52" w:history="1">
         <w:r>
           <w:rPr>
             <w:rStyle w:val="Hyperlink"/>
@@ -2247,7 +2161,7 @@
       <w:r>
         <w:br/>
       </w:r>
-      <w:hyperlink r:id="rId52" w:history="1">
+      <w:hyperlink r:id="rId53" w:history="1">
         <w:r>
           <w:rPr>
             <w:rStyle w:val="Hyperlink"/>
@@ -2270,7 +2184,7 @@
       <w:r>
         <w:br/>
       </w:r>
-      <w:hyperlink r:id="rId53" w:history="1">
+      <w:hyperlink r:id="rId54" w:history="1">
         <w:r>
           <w:rPr>
             <w:rStyle w:val="Hyperlink"/>
@@ -2351,7 +2265,7 @@
       <w:r>
         <w:br/>
       </w:r>
-      <w:hyperlink r:id="rId54" w:history="1">
+      <w:hyperlink r:id="rId55" w:history="1">
         <w:r>
           <w:rPr>
             <w:rStyle w:val="Hyperlink"/>
@@ -2374,7 +2288,7 @@
       <w:r>
         <w:br/>
       </w:r>
-      <w:hyperlink r:id="rId55" w:history="1">
+      <w:hyperlink r:id="rId56" w:history="1">
         <w:r>
           <w:rPr>
             <w:rStyle w:val="Hyperlink"/>
@@ -2397,7 +2311,7 @@
       <w:r>
         <w:br/>
       </w:r>
-      <w:hyperlink r:id="rId56" w:history="1">
+      <w:hyperlink r:id="rId57" w:history="1">
         <w:r>
           <w:rPr>
             <w:rStyle w:val="Hyperlink"/>
@@ -2423,7 +2337,7 @@
       <w:r>
         <w:br/>
       </w:r>
-      <w:hyperlink r:id="rId57" w:history="1">
+      <w:hyperlink r:id="rId58" w:history="1">
         <w:r>
           <w:rPr>
             <w:rStyle w:val="Hyperlink"/>
@@ -2485,7 +2399,7 @@
       <w:r>
         <w:br/>
       </w:r>
-      <w:hyperlink r:id="rId58" w:history="1">
+      <w:hyperlink r:id="rId59" w:history="1">
         <w:r>
           <w:rPr>
             <w:rStyle w:val="Hyperlink"/>
@@ -2553,7 +2467,7 @@
       <w:r>
         <w:br/>
       </w:r>
-      <w:hyperlink r:id="rId59" w:history="1">
+      <w:hyperlink r:id="rId60" w:history="1">
         <w:r>
           <w:rPr>
             <w:rStyle w:val="Hyperlink"/>
@@ -2582,7 +2496,7 @@
         </w:rPr>
         <w:br/>
       </w:r>
-      <w:hyperlink r:id="rId60" w:history="1">
+      <w:hyperlink r:id="rId61" w:history="1">
         <w:r>
           <w:rPr>
             <w:rStyle w:val="Hyperlink"/>
@@ -2612,25 +2526,16 @@
           <w:bCs/>
           <w:lang w:val="fr-FR"/>
         </w:rPr>
-        <w:t xml:space="preserve">Graphics Formats </w:t>
-      </w:r>
-      <w:proofErr w:type="spellStart"/>
+        <w:t>Graphics Formats Explained</w:t>
+      </w:r>
       <w:r>
         <w:rPr>
           <w:bCs/>
           <w:lang w:val="fr-FR"/>
         </w:rPr>
-        <w:t>Explained</w:t>
-      </w:r>
-      <w:proofErr w:type="spellEnd"/>
-      <w:r>
-        <w:rPr>
-          <w:bCs/>
-          <w:lang w:val="fr-FR"/>
-        </w:rPr>
-        <w:br/>
-      </w:r>
-      <w:hyperlink r:id="rId61" w:history="1">
+        <w:br/>
+      </w:r>
+      <w:hyperlink r:id="rId62" w:history="1">
         <w:r>
           <w:rPr>
             <w:rStyle w:val="Hyperlink"/>
@@ -2678,7 +2583,7 @@
         </w:rPr>
         <w:br/>
       </w:r>
-      <w:hyperlink r:id="rId62" w:history="1">
+      <w:hyperlink r:id="rId63" w:history="1">
         <w:r>
           <w:rPr>
             <w:rStyle w:val="Hyperlink"/>
@@ -2701,15 +2606,13 @@
       <w:pPr>
         <w:ind w:left="720"/>
       </w:pPr>
-      <w:proofErr w:type="spellStart"/>
       <w:r>
         <w:t>Booksquashing</w:t>
       </w:r>
-      <w:proofErr w:type="spellEnd"/>
-      <w:r>
-        <w:br/>
-      </w:r>
-      <w:hyperlink r:id="rId63" w:history="1">
+      <w:r>
+        <w:br/>
+      </w:r>
+      <w:hyperlink r:id="rId64" w:history="1">
         <w:r>
           <w:rPr>
             <w:rStyle w:val="Hyperlink"/>
@@ -2732,7 +2635,7 @@
       <w:r>
         <w:br/>
       </w:r>
-      <w:hyperlink r:id="rId64" w:history="1">
+      <w:hyperlink r:id="rId65" w:history="1">
         <w:r>
           <w:rPr>
             <w:rStyle w:val="Hyperlink"/>
@@ -2764,7 +2667,7 @@
         </w:rPr>
         <w:br/>
       </w:r>
-      <w:hyperlink r:id="rId65" w:history="1">
+      <w:hyperlink r:id="rId66" w:history="1">
         <w:r>
           <w:rPr>
             <w:rStyle w:val="Hyperlink"/>
@@ -2800,7 +2703,7 @@
         </w:rPr>
         <w:br/>
       </w:r>
-      <w:hyperlink r:id="rId66" w:anchor=".ae5mezr3h" w:history="1">
+      <w:hyperlink r:id="rId67" w:anchor=".ae5mezr3h" w:history="1">
         <w:r>
           <w:rPr>
             <w:rStyle w:val="Hyperlink"/>
@@ -2903,7 +2806,7 @@
         </w:rPr>
         <w:t xml:space="preserve">(Archives of the entire column run here: </w:t>
       </w:r>
-      <w:hyperlink r:id="rId67" w:history="1">
+      <w:hyperlink r:id="rId68" w:history="1">
         <w:r>
           <w:rPr>
             <w:rStyle w:val="Hyperlink"/>
@@ -2972,7 +2875,7 @@
         </w:rPr>
         <w:br/>
       </w:r>
-      <w:hyperlink r:id="rId68" w:history="1">
+      <w:hyperlink r:id="rId69" w:history="1">
         <w:r>
           <w:rPr>
             <w:rStyle w:val="Hyperlink"/>
@@ -3016,29 +2919,7 @@
           <w:iCs w:val="0"/>
           <w:lang w:val="fr-FR"/>
         </w:rPr>
-        <w:t xml:space="preserve">Web Style Guide- </w:t>
-      </w:r>
-      <w:proofErr w:type="spellStart"/>
-      <w:r>
-        <w:rPr>
-          <w:rStyle w:val="Emphasis"/>
-          <w:rFonts w:cs="Calibri"/>
-          <w:i w:val="0"/>
-          <w:iCs w:val="0"/>
-          <w:lang w:val="fr-FR"/>
-        </w:rPr>
-        <w:t>Chapter</w:t>
-      </w:r>
-      <w:proofErr w:type="spellEnd"/>
-      <w:r>
-        <w:rPr>
-          <w:rStyle w:val="Emphasis"/>
-          <w:rFonts w:cs="Calibri"/>
-          <w:i w:val="0"/>
-          <w:iCs w:val="0"/>
-          <w:lang w:val="fr-FR"/>
-        </w:rPr>
-        <w:t xml:space="preserve"> 2</w:t>
+        <w:t>Web Style Guide- Chapter 2</w:t>
       </w:r>
       <w:r>
         <w:rPr>
@@ -3052,16 +2933,8 @@
         <w:rPr>
           <w:lang w:val="fr-FR"/>
         </w:rPr>
-        <w:t xml:space="preserve"> Universal </w:t>
-      </w:r>
-      <w:proofErr w:type="spellStart"/>
-      <w:r>
-        <w:rPr>
-          <w:lang w:val="fr-FR"/>
-        </w:rPr>
-        <w:t>Usability</w:t>
-      </w:r>
-      <w:proofErr w:type="spellEnd"/>
+        <w:t xml:space="preserve"> Universal Usability</w:t>
+      </w:r>
     </w:p>
     <w:p>
       <w:pPr>
@@ -3075,7 +2948,7 @@
           <w:lang w:val="fr-FR" w:eastAsia="ko-KR"/>
         </w:rPr>
       </w:pPr>
-      <w:hyperlink r:id="rId69" w:history="1">
+      <w:hyperlink r:id="rId70" w:history="1">
         <w:r>
           <w:rPr>
             <w:rStyle w:val="Hyperlink"/>
@@ -3110,7 +2983,7 @@
       <w:r>
         <w:br/>
       </w:r>
-      <w:hyperlink r:id="rId70" w:history="1">
+      <w:hyperlink r:id="rId71" w:history="1">
         <w:r>
           <w:rPr>
             <w:rStyle w:val="Hyperlink"/>
@@ -3139,7 +3012,7 @@
       <w:r>
         <w:br/>
       </w:r>
-      <w:hyperlink r:id="rId71" w:history="1">
+      <w:hyperlink r:id="rId72" w:history="1">
         <w:r>
           <w:rPr>
             <w:rStyle w:val="Hyperlink"/>
@@ -3172,7 +3045,7 @@
         <w:spacing w:after="0" w:line="240" w:lineRule="auto"/>
         <w:ind w:left="720"/>
       </w:pPr>
-      <w:hyperlink r:id="rId72" w:history="1">
+      <w:hyperlink r:id="rId73" w:history="1">
         <w:r>
           <w:rPr>
             <w:rStyle w:val="Hyperlink"/>
@@ -3201,7 +3074,7 @@
       <w:r>
         <w:br/>
       </w:r>
-      <w:hyperlink r:id="rId73" w:history="1">
+      <w:hyperlink r:id="rId74" w:history="1">
         <w:r>
           <w:rPr>
             <w:rStyle w:val="Hyperlink"/>
@@ -3229,7 +3102,7 @@
           <w:bCs/>
         </w:rPr>
       </w:pPr>
-      <w:hyperlink r:id="rId74" w:history="1">
+      <w:hyperlink r:id="rId75" w:history="1">
         <w:r>
           <w:rPr>
             <w:rStyle w:val="Hyperlink"/>
@@ -3244,7 +3117,7 @@
       <w:r>
         <w:br/>
       </w:r>
-      <w:hyperlink r:id="rId75" w:history="1">
+      <w:hyperlink r:id="rId76" w:history="1">
         <w:r>
           <w:rPr>
             <w:rStyle w:val="Hyperlink"/>
@@ -3266,7 +3139,7 @@
         </w:rPr>
         <w:br/>
       </w:r>
-      <w:hyperlink r:id="rId76" w:anchor="Accessibility" w:history="1">
+      <w:hyperlink r:id="rId77" w:anchor="Accessibility" w:history="1">
         <w:r>
           <w:rPr>
             <w:rStyle w:val="Hyperlink"/>
@@ -3318,7 +3191,7 @@
         </w:rPr>
         <w:br/>
       </w:r>
-      <w:hyperlink r:id="rId77" w:history="1">
+      <w:hyperlink r:id="rId78" w:history="1">
         <w:r>
           <w:rPr>
             <w:rStyle w:val="Hyperlink"/>
@@ -3354,7 +3227,7 @@
         </w:rPr>
         <w:br/>
       </w:r>
-      <w:hyperlink r:id="rId78" w:history="1">
+      <w:hyperlink r:id="rId79" w:history="1">
         <w:r>
           <w:rPr>
             <w:rStyle w:val="Hyperlink"/>
@@ -3424,7 +3297,7 @@
       <w:r>
         <w:br/>
       </w:r>
-      <w:hyperlink r:id="rId79" w:history="1">
+      <w:hyperlink r:id="rId80" w:history="1">
         <w:r>
           <w:rPr>
             <w:rStyle w:val="Hyperlink"/>
@@ -3447,7 +3320,7 @@
       <w:r>
         <w:br/>
       </w:r>
-      <w:hyperlink r:id="rId80" w:history="1">
+      <w:hyperlink r:id="rId81" w:history="1">
         <w:r>
           <w:rPr>
             <w:rStyle w:val="Hyperlink"/>
@@ -3473,7 +3346,7 @@
       <w:r>
         <w:br/>
       </w:r>
-      <w:hyperlink r:id="rId81" w:history="1">
+      <w:hyperlink r:id="rId82" w:history="1">
         <w:r>
           <w:rPr>
             <w:rStyle w:val="Hyperlink"/>
@@ -3512,7 +3385,7 @@
         </w:rPr>
         <w:br/>
       </w:r>
-      <w:hyperlink r:id="rId82" w:history="1">
+      <w:hyperlink r:id="rId83" w:history="1">
         <w:r>
           <w:rPr>
             <w:rStyle w:val="Hyperlink"/>
@@ -3548,7 +3421,7 @@
         </w:rPr>
         <w:br/>
       </w:r>
-      <w:hyperlink r:id="rId83" w:history="1">
+      <w:hyperlink r:id="rId84" w:history="1">
         <w:r>
           <w:rPr>
             <w:rStyle w:val="Hyperlink"/>
@@ -3584,7 +3457,7 @@
         </w:rPr>
         <w:br/>
       </w:r>
-      <w:hyperlink r:id="rId84" w:history="1">
+      <w:hyperlink r:id="rId85" w:history="1">
         <w:r>
           <w:rPr>
             <w:rStyle w:val="Hyperlink"/>
@@ -3620,7 +3493,7 @@
         </w:rPr>
         <w:br/>
       </w:r>
-      <w:hyperlink r:id="rId85" w:history="1">
+      <w:hyperlink r:id="rId86" w:history="1">
         <w:r>
           <w:rPr>
             <w:rStyle w:val="Hyperlink"/>
@@ -3702,7 +3575,7 @@
         </w:rPr>
         <w:br/>
       </w:r>
-      <w:hyperlink r:id="rId86" w:history="1">
+      <w:hyperlink r:id="rId87" w:history="1">
         <w:r>
           <w:rPr>
             <w:rStyle w:val="Hyperlink"/>
@@ -3741,7 +3614,7 @@
         </w:rPr>
         <w:br/>
       </w:r>
-      <w:hyperlink r:id="rId87" w:history="1">
+      <w:hyperlink r:id="rId88" w:history="1">
         <w:r>
           <w:rPr>
             <w:rStyle w:val="Hyperlink"/>
@@ -3801,7 +3674,7 @@
         </w:rPr>
         <w:br/>
       </w:r>
-      <w:hyperlink r:id="rId88" w:history="1">
+      <w:hyperlink r:id="rId89" w:history="1">
         <w:r>
           <w:rPr>
             <w:rStyle w:val="Hyperlink"/>
@@ -3846,7 +3719,7 @@
         </w:rPr>
         <w:br/>
       </w:r>
-      <w:hyperlink r:id="rId89" w:history="1">
+      <w:hyperlink r:id="rId90" w:history="1">
         <w:r>
           <w:rPr>
             <w:rStyle w:val="Hyperlink"/>
@@ -3896,7 +3769,7 @@
         </w:rPr>
         <w:br/>
       </w:r>
-      <w:hyperlink r:id="rId90" w:history="1">
+      <w:hyperlink r:id="rId91" w:history="1">
         <w:r>
           <w:rPr>
             <w:rStyle w:val="Hyperlink"/>
@@ -3932,7 +3805,7 @@
         </w:rPr>
         <w:br/>
       </w:r>
-      <w:hyperlink r:id="rId91" w:history="1">
+      <w:hyperlink r:id="rId92" w:history="1">
         <w:r>
           <w:rPr>
             <w:rStyle w:val="Hyperlink"/>
@@ -3968,7 +3841,7 @@
         </w:rPr>
         <w:br/>
       </w:r>
-      <w:hyperlink r:id="rId92" w:history="1">
+      <w:hyperlink r:id="rId93" w:history="1">
         <w:r>
           <w:rPr>
             <w:rStyle w:val="Hyperlink"/>
@@ -4050,7 +3923,7 @@
         </w:rPr>
         <w:br/>
       </w:r>
-      <w:hyperlink r:id="rId93" w:history="1">
+      <w:hyperlink r:id="rId94" w:history="1">
         <w:r>
           <w:rPr>
             <w:rStyle w:val="Hyperlink"/>
@@ -4112,7 +3985,7 @@
         </w:rPr>
         <w:br/>
       </w:r>
-      <w:hyperlink r:id="rId94" w:history="1">
+      <w:hyperlink r:id="rId95" w:history="1">
         <w:r>
           <w:rPr>
             <w:rStyle w:val="Hyperlink"/>
@@ -4128,7 +4001,7 @@
         </w:rPr>
         <w:br/>
       </w:r>
-      <w:hyperlink r:id="rId95" w:history="1">
+      <w:hyperlink r:id="rId96" w:history="1">
         <w:r>
           <w:rPr>
             <w:rStyle w:val="Hyperlink"/>
@@ -4144,7 +4017,7 @@
         </w:rPr>
         <w:br/>
       </w:r>
-      <w:hyperlink r:id="rId96" w:history="1">
+      <w:hyperlink r:id="rId97" w:history="1">
         <w:r>
           <w:rPr>
             <w:rStyle w:val="Hyperlink"/>
@@ -4160,7 +4033,7 @@
         </w:rPr>
         <w:br/>
       </w:r>
-      <w:hyperlink r:id="rId97" w:history="1">
+      <w:hyperlink r:id="rId98" w:history="1">
         <w:r>
           <w:rPr>
             <w:rStyle w:val="Hyperlink"/>
@@ -4194,7 +4067,7 @@
         </w:rPr>
         <w:br/>
       </w:r>
-      <w:hyperlink r:id="rId98" w:history="1">
+      <w:hyperlink r:id="rId99" w:history="1">
         <w:r>
           <w:rPr>
             <w:rStyle w:val="Hyperlink"/>
@@ -4236,7 +4109,7 @@
         </w:rPr>
         <w:tab/>
       </w:r>
-      <w:hyperlink r:id="rId99" w:history="1">
+      <w:hyperlink r:id="rId100" w:history="1">
         <w:r>
           <w:rPr>
             <w:rStyle w:val="Hyperlink"/>
@@ -4266,7 +4139,7 @@
         </w:rPr>
         <w:br/>
       </w:r>
-      <w:hyperlink r:id="rId100" w:history="1">
+      <w:hyperlink r:id="rId101" w:history="1">
         <w:r>
           <w:rPr>
             <w:rStyle w:val="Hyperlink"/>
@@ -4302,7 +4175,7 @@
         </w:rPr>
         <w:br/>
       </w:r>
-      <w:hyperlink r:id="rId101" w:history="1">
+      <w:hyperlink r:id="rId102" w:history="1">
         <w:r>
           <w:rPr>
             <w:rStyle w:val="Hyperlink"/>
@@ -4345,7 +4218,7 @@
         </w:rPr>
         <w:tab/>
       </w:r>
-      <w:hyperlink r:id="rId102" w:history="1">
+      <w:hyperlink r:id="rId103" w:history="1">
         <w:r>
           <w:rPr>
             <w:rStyle w:val="Hyperlink"/>
@@ -4387,7 +4260,7 @@
         </w:rPr>
         <w:br/>
       </w:r>
-      <w:hyperlink r:id="rId103" w:history="1">
+      <w:hyperlink r:id="rId104" w:history="1">
         <w:r>
           <w:rPr>
             <w:rStyle w:val="Hyperlink"/>
@@ -4461,7 +4334,7 @@
         </w:rPr>
         <w:br/>
       </w:r>
-      <w:hyperlink r:id="rId104" w:history="1">
+      <w:hyperlink r:id="rId105" w:history="1">
         <w:r>
           <w:rPr>
             <w:rStyle w:val="Hyperlink"/>
@@ -4497,7 +4370,7 @@
         </w:rPr>
         <w:br/>
       </w:r>
-      <w:hyperlink r:id="rId105" w:history="1">
+      <w:hyperlink r:id="rId106" w:history="1">
         <w:r>
           <w:rPr>
             <w:rStyle w:val="Hyperlink"/>
@@ -4533,7 +4406,7 @@
         </w:rPr>
         <w:br/>
       </w:r>
-      <w:hyperlink r:id="rId106" w:history="1">
+      <w:hyperlink r:id="rId107" w:history="1">
         <w:r>
           <w:rPr>
             <w:rStyle w:val="Hyperlink"/>
@@ -4560,7 +4433,7 @@
       <w:r>
         <w:t xml:space="preserve"> </w:t>
       </w:r>
-      <w:hyperlink r:id="rId107" w:history="1">
+      <w:hyperlink r:id="rId108" w:history="1">
         <w:r>
           <w:rPr>
             <w:rStyle w:val="Hyperlink"/>
@@ -4583,7 +4456,7 @@
       <w:r>
         <w:br/>
       </w:r>
-      <w:hyperlink r:id="rId108" w:history="1">
+      <w:hyperlink r:id="rId109" w:history="1">
         <w:r>
           <w:rPr>
             <w:rStyle w:val="Hyperlink"/>
@@ -4615,7 +4488,7 @@
         </w:rPr>
         <w:br/>
       </w:r>
-      <w:hyperlink r:id="rId109" w:history="1">
+      <w:hyperlink r:id="rId110" w:history="1">
         <w:r>
           <w:rPr>
             <w:rStyle w:val="Hyperlink"/>
@@ -4651,7 +4524,7 @@
         </w:rPr>
         <w:br/>
       </w:r>
-      <w:hyperlink r:id="rId110" w:history="1">
+      <w:hyperlink r:id="rId111" w:history="1">
         <w:r>
           <w:rPr>
             <w:rStyle w:val="Hyperlink"/>
@@ -4681,7 +4554,7 @@
         </w:rPr>
         <w:br/>
       </w:r>
-      <w:hyperlink r:id="rId111" w:history="1">
+      <w:hyperlink r:id="rId112" w:history="1">
         <w:r>
           <w:rPr>
             <w:rStyle w:val="Hyperlink"/>
@@ -4702,7 +4575,7 @@
       <w:r>
         <w:br/>
       </w:r>
-      <w:hyperlink r:id="rId112" w:history="1">
+      <w:hyperlink r:id="rId113" w:history="1">
         <w:r>
           <w:rPr>
             <w:rStyle w:val="Hyperlink"/>
@@ -4722,7 +4595,7 @@
       <w:r>
         <w:br/>
       </w:r>
-      <w:hyperlink r:id="rId113" w:history="1">
+      <w:hyperlink r:id="rId114" w:history="1">
         <w:r>
           <w:rPr>
             <w:rStyle w:val="Hyperlink"/>
@@ -4744,50 +4617,28 @@
           <w:lang w:val="it-IT"/>
         </w:rPr>
         <w:lastRenderedPageBreak/>
-        <w:t xml:space="preserve">A </w:t>
-      </w:r>
-      <w:proofErr w:type="spellStart"/>
+        <w:t>A Primer in Risk</w:t>
+      </w:r>
       <w:r>
         <w:rPr>
           <w:lang w:val="it-IT"/>
         </w:rPr>
-        <w:t>Primer</w:t>
-      </w:r>
-      <w:proofErr w:type="spellEnd"/>
+        <w:br/>
+      </w:r>
+      <w:hyperlink r:id="rId115" w:history="1">
+        <w:r>
+          <w:rPr>
+            <w:rStyle w:val="Hyperlink"/>
+            <w:rFonts w:cs="Calibri"/>
+            <w:lang w:val="it-IT"/>
+          </w:rPr>
+          <w:t>http://lj.libraryjournal.com/2008/11/ljarchives/a-primer-in-risk/</w:t>
+        </w:r>
+      </w:hyperlink>
       <w:r>
         <w:rPr>
           <w:lang w:val="it-IT"/>
         </w:rPr>
-        <w:t xml:space="preserve"> in </w:t>
-      </w:r>
-      <w:proofErr w:type="spellStart"/>
-      <w:r>
-        <w:rPr>
-          <w:lang w:val="it-IT"/>
-        </w:rPr>
-        <w:t>Risk</w:t>
-      </w:r>
-      <w:proofErr w:type="spellEnd"/>
-      <w:r>
-        <w:rPr>
-          <w:lang w:val="it-IT"/>
-        </w:rPr>
-        <w:br/>
-      </w:r>
-      <w:hyperlink r:id="rId114" w:history="1">
-        <w:r>
-          <w:rPr>
-            <w:rStyle w:val="Hyperlink"/>
-            <w:rFonts w:cs="Calibri"/>
-            <w:lang w:val="it-IT"/>
-          </w:rPr>
-          <w:t>http://lj.libraryjournal.com/2008/11/ljarchives/a-primer-in-risk/</w:t>
-        </w:r>
-      </w:hyperlink>
-      <w:r>
-        <w:rPr>
-          <w:lang w:val="it-IT"/>
-        </w:rPr>
         <w:t xml:space="preserve"> </w:t>
       </w:r>
     </w:p>
@@ -4822,7 +4673,7 @@
         </w:rPr>
         <w:br/>
       </w:r>
-      <w:hyperlink r:id="rId115" w:history="1">
+      <w:hyperlink r:id="rId116" w:history="1">
         <w:r>
           <w:rPr>
             <w:rStyle w:val="Hyperlink"/>
@@ -4971,7 +4822,7 @@
       <w:r>
         <w:br/>
       </w:r>
-      <w:hyperlink r:id="rId116" w:history="1">
+      <w:hyperlink r:id="rId117" w:history="1">
         <w:r>
           <w:rPr>
             <w:rStyle w:val="Hyperlink"/>
@@ -4994,7 +4845,7 @@
       <w:r>
         <w:br/>
       </w:r>
-      <w:hyperlink r:id="rId117" w:history="1">
+      <w:hyperlink r:id="rId118" w:history="1">
         <w:r>
           <w:rPr>
             <w:rStyle w:val="Hyperlink"/>
@@ -5027,7 +4878,7 @@
       <w:r>
         <w:br/>
       </w:r>
-      <w:hyperlink r:id="rId118" w:history="1">
+      <w:hyperlink r:id="rId119" w:history="1">
         <w:r>
           <w:rPr>
             <w:rStyle w:val="Hyperlink"/>
@@ -5053,7 +4904,7 @@
       <w:r>
         <w:br/>
       </w:r>
-      <w:hyperlink r:id="rId119" w:history="1">
+      <w:hyperlink r:id="rId120" w:history="1">
         <w:r>
           <w:rPr>
             <w:rStyle w:val="Hyperlink"/>
@@ -5076,7 +4927,7 @@
       <w:r>
         <w:br/>
       </w:r>
-      <w:hyperlink r:id="rId120" w:history="1">
+      <w:hyperlink r:id="rId121" w:history="1">
         <w:r>
           <w:rPr>
             <w:rStyle w:val="Hyperlink"/>
@@ -5100,7 +4951,7 @@
       <w:r>
         <w:t xml:space="preserve"> Digital Preservation Network </w:t>
       </w:r>
-      <w:hyperlink r:id="rId121" w:history="1">
+      <w:hyperlink r:id="rId122" w:history="1">
         <w:r>
           <w:rPr>
             <w:rStyle w:val="Hyperlink"/>
@@ -5120,7 +4971,7 @@
       <w:r>
         <w:br/>
       </w:r>
-      <w:hyperlink r:id="rId122" w:history="1">
+      <w:hyperlink r:id="rId123" w:history="1">
         <w:r>
           <w:rPr>
             <w:rStyle w:val="Hyperlink"/>
@@ -5146,7 +4997,7 @@
       <w:r>
         <w:br/>
       </w:r>
-      <w:hyperlink r:id="rId123" w:history="1">
+      <w:hyperlink r:id="rId124" w:history="1">
         <w:r>
           <w:rPr>
             <w:rStyle w:val="Hyperlink"/>
@@ -5221,7 +5072,7 @@
         </w:rPr>
         <w:br/>
       </w:r>
-      <w:hyperlink r:id="rId124" w:history="1">
+      <w:hyperlink r:id="rId125" w:history="1">
         <w:r>
           <w:rPr>
             <w:rStyle w:val="Hyperlink"/>
@@ -5260,7 +5111,7 @@
       <w:r>
         <w:br/>
       </w:r>
-      <w:hyperlink r:id="rId125" w:history="1">
+      <w:hyperlink r:id="rId126" w:history="1">
         <w:r>
           <w:rPr>
             <w:rStyle w:val="Hyperlink"/>
@@ -5283,7 +5134,7 @@
       <w:r>
         <w:br/>
       </w:r>
-      <w:hyperlink r:id="rId126" w:history="1">
+      <w:hyperlink r:id="rId127" w:history="1">
         <w:r>
           <w:rPr>
             <w:rStyle w:val="Hyperlink"/>
@@ -5315,7 +5166,7 @@
         </w:rPr>
         <w:br/>
       </w:r>
-      <w:hyperlink r:id="rId127" w:history="1">
+      <w:hyperlink r:id="rId128" w:history="1">
         <w:r>
           <w:rPr>
             <w:rStyle w:val="Hyperlink"/>
@@ -5351,7 +5202,7 @@
         </w:rPr>
         <w:br/>
       </w:r>
-      <w:hyperlink r:id="rId128" w:history="1">
+      <w:hyperlink r:id="rId129" w:history="1">
         <w:r>
           <w:rPr>
             <w:rStyle w:val="Hyperlink"/>
@@ -5412,7 +5263,7 @@
       <w:r>
         <w:tab/>
       </w:r>
-      <w:hyperlink r:id="rId129" w:history="1">
+      <w:hyperlink r:id="rId130" w:history="1">
         <w:r>
           <w:rPr>
             <w:rStyle w:val="Hyperlink"/>
@@ -5481,7 +5332,7 @@
       <w:r>
         <w:br/>
       </w:r>
-      <w:hyperlink r:id="rId130" w:history="1">
+      <w:hyperlink r:id="rId131" w:history="1">
         <w:r>
           <w:rPr>
             <w:rStyle w:val="Hyperlink"/>
@@ -5508,7 +5359,7 @@
       <w:r>
         <w:br/>
       </w:r>
-      <w:hyperlink r:id="rId131" w:history="1">
+      <w:hyperlink r:id="rId132" w:history="1">
         <w:r>
           <w:rPr>
             <w:rStyle w:val="Hyperlink"/>
@@ -5540,7 +5391,7 @@
         </w:rPr>
         <w:t xml:space="preserve"> </w:t>
       </w:r>
-      <w:hyperlink r:id="rId132" w:history="1">
+      <w:hyperlink r:id="rId133" w:history="1">
         <w:r>
           <w:rPr>
             <w:rStyle w:val="Hyperlink"/>
@@ -5561,7 +5412,7 @@
       <w:r>
         <w:br/>
       </w:r>
-      <w:hyperlink r:id="rId133" w:history="1">
+      <w:hyperlink r:id="rId134" w:history="1">
         <w:r>
           <w:rPr>
             <w:rStyle w:val="Hyperlink"/>
@@ -5584,7 +5435,7 @@
       <w:r>
         <w:br/>
       </w:r>
-      <w:hyperlink r:id="rId134" w:history="1">
+      <w:hyperlink r:id="rId135" w:history="1">
         <w:r>
           <w:rPr>
             <w:rStyle w:val="Hyperlink"/>
@@ -5609,7 +5460,7 @@
       <w:r>
         <w:br/>
       </w:r>
-      <w:hyperlink r:id="rId135" w:history="1">
+      <w:hyperlink r:id="rId136" w:history="1">
         <w:r>
           <w:rPr>
             <w:rStyle w:val="Hyperlink"/>
@@ -6306,7 +6157,7 @@
         </w:rPr>
         <w:t xml:space="preserve">MS Library &amp; Information Science: Portfolio - </w:t>
       </w:r>
-      <w:hyperlink r:id="rId136" w:history="1">
+      <w:hyperlink r:id="rId137" w:history="1">
         <w:r>
           <w:rPr>
             <w:rStyle w:val="Hyperlink"/>
@@ -6340,7 +6191,7 @@
         </w:rPr>
         <w:t xml:space="preserve">MS Information Experience Design: Portfolio - </w:t>
       </w:r>
-      <w:hyperlink r:id="rId137" w:history="1">
+      <w:hyperlink r:id="rId138" w:history="1">
         <w:r>
           <w:rPr>
             <w:rStyle w:val="Hyperlink"/>
@@ -6374,7 +6225,7 @@
         </w:rPr>
         <w:t xml:space="preserve">MS Data Analytics and Visualization: Portfolio - </w:t>
       </w:r>
-      <w:hyperlink r:id="rId138" w:history="1">
+      <w:hyperlink r:id="rId139" w:history="1">
         <w:r>
           <w:rPr>
             <w:rStyle w:val="Hyperlink"/>
@@ -6409,7 +6260,7 @@
         <w:lastRenderedPageBreak/>
         <w:t xml:space="preserve">MS Museums and Digital Culture: Portfolio - </w:t>
       </w:r>
-      <w:hyperlink r:id="rId139" w:history="1">
+      <w:hyperlink r:id="rId140" w:history="1">
         <w:r>
           <w:rPr>
             <w:rStyle w:val="Hyperlink"/>
@@ -6686,7 +6537,7 @@
         </w:rPr>
         <w:t xml:space="preserve">For more information on Pratt’s Academic Integrity Standards, please visit </w:t>
       </w:r>
-      <w:hyperlink r:id="rId140" w:history="1">
+      <w:hyperlink r:id="rId141" w:history="1">
         <w:r>
           <w:rPr>
             <w:rStyle w:val="Hyperlink"/>
@@ -6733,7 +6584,7 @@
       <w:r>
         <w:t xml:space="preserve">Pratt Institute is committed to the full inclusion of all students. If you are a student with a disability and require accommodations, please contact the Learning/Access Center (L/AC) at </w:t>
       </w:r>
-      <w:hyperlink r:id="rId141" w:history="1">
+      <w:hyperlink r:id="rId142" w:history="1">
         <w:r>
           <w:t>LAC@pratt.edu</w:t>
         </w:r>
@@ -6769,7 +6620,7 @@
       <w:r>
         <w:t>The best way to contact me is by email (</w:t>
       </w:r>
-      <w:hyperlink r:id="rId142" w:history="1">
+      <w:hyperlink r:id="rId143" w:history="1">
         <w:r>
           <w:rPr>
             <w:rStyle w:val="Hyperlink"/>
@@ -6845,7 +6696,7 @@
       </w:r>
     </w:p>
     <w:p>
-      <w:hyperlink r:id="rId143" w:history="1">
+      <w:hyperlink r:id="rId144" w:history="1">
         <w:r>
           <w:rPr>
             <w:rStyle w:val="Hyperlink"/>
@@ -6871,7 +6722,7 @@
         </w:rPr>
         <w:t xml:space="preserve">Notwithstanding the provisions of sections </w:t>
       </w:r>
-      <w:hyperlink r:id="rId144" w:tooltip="§ 106 - Exclusive rights in copyrighted works" w:history="1">
+      <w:hyperlink r:id="rId145" w:tooltip="§ 106 - Exclusive rights in copyrighted works" w:history="1">
         <w:r>
           <w:rPr>
             <w:rStyle w:val="Hyperlink"/>
@@ -6885,7 +6736,7 @@
         </w:rPr>
         <w:t xml:space="preserve"> and </w:t>
       </w:r>
-      <w:hyperlink r:id="rId145" w:tooltip="§ 106A - Rights of certain authors to attribution and integrity" w:history="1">
+      <w:hyperlink r:id="rId146" w:tooltip="§ 106A - Rights of certain authors to attribution and integrity" w:history="1">
         <w:r>
           <w:rPr>
             <w:rStyle w:val="Hyperlink"/>
@@ -7106,7 +6957,7 @@
       <w:r>
         <w:t>As quoted in “</w:t>
       </w:r>
-      <w:hyperlink r:id="rId146" w:history="1">
+      <w:hyperlink r:id="rId147" w:history="1">
         <w:r>
           <w:rPr>
             <w:rStyle w:val="Hyperlink"/>
@@ -7154,7 +7005,7 @@
       <w:r>
         <w:t xml:space="preserve">: </w:t>
       </w:r>
-      <w:hyperlink r:id="rId147" w:history="1">
+      <w:hyperlink r:id="rId148" w:history="1">
         <w:r>
           <w:rPr>
             <w:rStyle w:val="Hyperlink"/>
@@ -7173,7 +7024,7 @@
       <w:r>
         <w:br/>
       </w:r>
-      <w:hyperlink r:id="rId148" w:history="1">
+      <w:hyperlink r:id="rId149" w:history="1">
         <w:r>
           <w:rPr>
             <w:rStyle w:val="Hyperlink"/>

</xml_diff>